<commit_message>
power_on_off.vhd sm basically written starting simulation WIP
</commit_message>
<xml_diff>
--- a/docs/Horizon/SPI operation.docx
+++ b/docs/Horizon/SPI operation.docx
@@ -10,6 +10,7 @@
           <w:docPartUnique/>
         </w:docPartObj>
       </w:sdtPr>
+      <w:sdtEndPr/>
       <w:sdtContent>
         <w:p>
           <w:r>
@@ -266,7 +267,7 @@
               </mc:Choice>
               <mc:Fallback>
                 <w:pict>
-                  <v:group w14:anchorId="6F98CC3A" id="Group 51" o:spid="_x0000_s1026" style="position:absolute;margin-left:0;margin-top:0;width:8in;height:95.7pt;z-index:251662336;mso-width-percent:941;mso-height-percent:121;mso-top-percent:23;mso-position-horizontal:center;mso-position-horizontal-relative:page;mso-position-vertical-relative:page;mso-width-percent:941;mso-height-percent:121;mso-top-percent:23" coordorigin="" coordsize="73152,12161" o:gfxdata="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">
+                  <v:group w14:anchorId="42F851BF" id="Group 51" o:spid="_x0000_s1026" style="position:absolute;margin-left:0;margin-top:0;width:8in;height:95.7pt;z-index:251662336;mso-width-percent:941;mso-height-percent:121;mso-top-percent:23;mso-position-horizontal:center;mso-position-horizontal-relative:page;mso-position-vertical-relative:page;mso-width-percent:941;mso-height-percent:121;mso-top-percent:23" coordorigin="" coordsize="73152,12161" o:gfxdata="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">
                     <v:shape id="Rectangle 51" o:spid="_x0000_s1027" style="position:absolute;width:73152;height:11303;visibility:visible;mso-wrap-style:square;v-text-anchor:middle" coordsize="7312660,1129665" o:gfxdata="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" path="m,l7312660,r,1129665l3619500,733425,,1091565,,xe" fillcolor="#156082 [3204]" stroked="f" strokeweight="1pt">
                       <v:stroke joinstyle="miter"/>
                       <v:path arrowok="t" o:connecttype="custom" o:connectlocs="0,0;7315200,0;7315200,1130373;3620757,733885;0,1092249;0,0" o:connectangles="0,0,0,0,0,0"/>
@@ -356,6 +357,7 @@
                                   <w:dataBinding w:prefixMappings="xmlns:ns0='http://purl.org/dc/elements/1.1/' xmlns:ns1='http://schemas.openxmlformats.org/package/2006/metadata/core-properties' " w:xpath="/ns1:coreProperties[1]/ns0:creator[1]" w:storeItemID="{6C3C8BC8-F283-45AE-878A-BAB7291924A1}"/>
                                   <w:text/>
                                 </w:sdtPr>
+                                <w:sdtEndPr/>
                                 <w:sdtContent>
                                   <w:p>
                                     <w:pPr>
@@ -373,15 +375,7 @@
                                         <w:sz w:val="28"/>
                                         <w:szCs w:val="28"/>
                                       </w:rPr>
-                                      <w:t>Meir Fogel</w:t>
-                                    </w:r>
-                                    <w:r>
-                                      <w:rPr>
-                                        <w:color w:val="595959" w:themeColor="text1" w:themeTint="A6"/>
-                                        <w:sz w:val="28"/>
-                                        <w:szCs w:val="28"/>
-                                      </w:rPr>
-                                      <w:t xml:space="preserve">          19-03-2024 </w:t>
+                                      <w:t>Meir Fogel          19-03-2024</w:t>
                                     </w:r>
                                   </w:p>
                                 </w:sdtContent>
@@ -410,6 +404,7 @@
                                     <w:dataBinding w:prefixMappings="xmlns:ns0='http://schemas.microsoft.com/office/2006/coverPageProps' " w:xpath="/ns0:CoverPageProperties[1]/ns0:CompanyEmail[1]" w:storeItemID="{55AF091B-3C7A-41E3-B477-F2FDAA23CFDA}"/>
                                     <w:text/>
                                   </w:sdtPr>
+                                  <w:sdtEndPr/>
                                   <w:sdtContent>
                                     <w:r>
                                       <w:rPr>
@@ -464,6 +459,7 @@
                             <w:dataBinding w:prefixMappings="xmlns:ns0='http://purl.org/dc/elements/1.1/' xmlns:ns1='http://schemas.openxmlformats.org/package/2006/metadata/core-properties' " w:xpath="/ns1:coreProperties[1]/ns0:creator[1]" w:storeItemID="{6C3C8BC8-F283-45AE-878A-BAB7291924A1}"/>
                             <w:text/>
                           </w:sdtPr>
+                          <w:sdtEndPr/>
                           <w:sdtContent>
                             <w:p>
                               <w:pPr>
@@ -481,15 +477,7 @@
                                   <w:sz w:val="28"/>
                                   <w:szCs w:val="28"/>
                                 </w:rPr>
-                                <w:t>Meir Fogel</w:t>
-                              </w:r>
-                              <w:r>
-                                <w:rPr>
-                                  <w:color w:val="595959" w:themeColor="text1" w:themeTint="A6"/>
-                                  <w:sz w:val="28"/>
-                                  <w:szCs w:val="28"/>
-                                </w:rPr>
-                                <w:t xml:space="preserve">          19-03-2024 </w:t>
+                                <w:t>Meir Fogel          19-03-2024</w:t>
                               </w:r>
                             </w:p>
                           </w:sdtContent>
@@ -518,6 +506,7 @@
                               <w:dataBinding w:prefixMappings="xmlns:ns0='http://schemas.microsoft.com/office/2006/coverPageProps' " w:xpath="/ns0:CoverPageProperties[1]/ns0:CompanyEmail[1]" w:storeItemID="{55AF091B-3C7A-41E3-B477-F2FDAA23CFDA}"/>
                               <w:text/>
                             </w:sdtPr>
+                            <w:sdtEndPr/>
                             <w:sdtContent>
                               <w:r>
                                 <w:rPr>
@@ -614,6 +603,7 @@
                                     <w:dataBinding w:prefixMappings="xmlns:ns0='http://purl.org/dc/elements/1.1/' xmlns:ns1='http://schemas.openxmlformats.org/package/2006/metadata/core-properties' " w:xpath="/ns1:coreProperties[1]/ns0:title[1]" w:storeItemID="{6C3C8BC8-F283-45AE-878A-BAB7291924A1}"/>
                                     <w:text w:multiLine="1"/>
                                   </w:sdtPr>
+                                  <w:sdtEndPr/>
                                   <w:sdtContent>
                                     <w:r>
                                       <w:rPr>
@@ -669,6 +659,7 @@
                                   <w:dataBinding w:prefixMappings="xmlns:ns0='http://purl.org/dc/elements/1.1/' xmlns:ns1='http://schemas.openxmlformats.org/package/2006/metadata/core-properties' " w:xpath="/ns1:coreProperties[1]/ns0:subject[1]" w:storeItemID="{6C3C8BC8-F283-45AE-878A-BAB7291924A1}"/>
                                   <w:text/>
                                 </w:sdtPr>
+                                <w:sdtEndPr/>
                                 <w:sdtContent>
                                   <w:p>
                                     <w:pPr>
@@ -736,6 +727,7 @@
                               <w:dataBinding w:prefixMappings="xmlns:ns0='http://purl.org/dc/elements/1.1/' xmlns:ns1='http://schemas.openxmlformats.org/package/2006/metadata/core-properties' " w:xpath="/ns1:coreProperties[1]/ns0:title[1]" w:storeItemID="{6C3C8BC8-F283-45AE-878A-BAB7291924A1}"/>
                               <w:text w:multiLine="1"/>
                             </w:sdtPr>
+                            <w:sdtEndPr/>
                             <w:sdtContent>
                               <w:r>
                                 <w:rPr>
@@ -791,6 +783,7 @@
                             <w:dataBinding w:prefixMappings="xmlns:ns0='http://purl.org/dc/elements/1.1/' xmlns:ns1='http://schemas.openxmlformats.org/package/2006/metadata/core-properties' " w:xpath="/ns1:coreProperties[1]/ns0:subject[1]" w:storeItemID="{6C3C8BC8-F283-45AE-878A-BAB7291924A1}"/>
                             <w:text/>
                           </w:sdtPr>
+                          <w:sdtEndPr/>
                           <w:sdtContent>
                             <w:p>
                               <w:pPr>
@@ -827,6 +820,497 @@
         </w:p>
       </w:sdtContent>
     </w:sdt>
+    <w:p>
+      <w:pPr>
+        <w:rPr>
+          <w:ins w:id="0" w:author="Meir Fogel" w:date="2024-03-28T15:44:00Z"/>
+          <w:sz w:val="32"/>
+          <w:szCs w:val="32"/>
+          <w:rPrChange w:id="1" w:author="Meir Fogel" w:date="2024-03-28T15:55:00Z">
+            <w:rPr>
+              <w:ins w:id="2" w:author="Meir Fogel" w:date="2024-03-28T15:44:00Z"/>
+            </w:rPr>
+          </w:rPrChange>
+        </w:rPr>
+      </w:pPr>
+      <w:ins w:id="3" w:author="Meir Fogel" w:date="2024-03-28T15:55:00Z">
+        <w:r>
+          <w:rPr>
+            <w:sz w:val="32"/>
+            <w:szCs w:val="32"/>
+          </w:rPr>
+          <w:lastRenderedPageBreak/>
+          <w:t>General Note</w:t>
+        </w:r>
+        <w:r>
+          <w:rPr>
+            <w:sz w:val="32"/>
+            <w:szCs w:val="32"/>
+            <w:rPrChange w:id="4" w:author="Meir Fogel" w:date="2024-03-28T15:55:00Z">
+              <w:rPr/>
+            </w:rPrChange>
+          </w:rPr>
+          <w:t xml:space="preserve"> </w:t>
+        </w:r>
+      </w:ins>
+    </w:p>
+    <w:p>
+      <w:pPr>
+        <w:rPr>
+          <w:ins w:id="5" w:author="Meir Fogel" w:date="2024-03-28T15:43:00Z"/>
+          <w:sz w:val="24"/>
+          <w:szCs w:val="24"/>
+          <w:rPrChange w:id="6" w:author="Meir Fogel" w:date="2024-03-28T15:50:00Z">
+            <w:rPr>
+              <w:ins w:id="7" w:author="Meir Fogel" w:date="2024-03-28T15:43:00Z"/>
+            </w:rPr>
+          </w:rPrChange>
+        </w:rPr>
+      </w:pPr>
+      <w:ins w:id="8" w:author="Meir Fogel" w:date="2024-03-28T15:44:00Z">
+        <w:r>
+          <w:rPr>
+            <w:sz w:val="24"/>
+            <w:szCs w:val="24"/>
+            <w:rPrChange w:id="9" w:author="Meir Fogel" w:date="2024-03-28T15:50:00Z">
+              <w:rPr/>
+            </w:rPrChange>
+          </w:rPr>
+          <w:t xml:space="preserve">In </w:t>
+        </w:r>
+      </w:ins>
+      <w:ins w:id="10" w:author="Meir Fogel" w:date="2024-03-28T15:50:00Z">
+        <w:r>
+          <w:rPr>
+            <w:sz w:val="24"/>
+            <w:szCs w:val="24"/>
+          </w:rPr>
+          <w:t>this document</w:t>
+        </w:r>
+      </w:ins>
+      <w:ins w:id="11" w:author="Meir Fogel" w:date="2024-03-28T15:44:00Z">
+        <w:r>
+          <w:rPr>
+            <w:sz w:val="24"/>
+            <w:szCs w:val="24"/>
+            <w:rPrChange w:id="12" w:author="Meir Fogel" w:date="2024-03-28T15:50:00Z">
+              <w:rPr/>
+            </w:rPrChange>
+          </w:rPr>
+          <w:t xml:space="preserve"> </w:t>
+        </w:r>
+      </w:ins>
+    </w:p>
+    <w:p>
+      <w:pPr>
+        <w:rPr>
+          <w:ins w:id="13" w:author="Meir Fogel" w:date="2024-03-28T15:46:00Z"/>
+          <w:sz w:val="24"/>
+          <w:szCs w:val="24"/>
+        </w:rPr>
+      </w:pPr>
+    </w:p>
+    <w:tbl>
+      <w:tblPr>
+        <w:tblStyle w:val="TableGrid"/>
+        <w:tblW w:w="0" w:type="auto"/>
+        <w:tblLook w:val="04A0" w:firstRow="1" w:lastRow="0" w:firstColumn="1" w:lastColumn="0" w:noHBand="0" w:noVBand="1"/>
+      </w:tblPr>
+      <w:tblGrid>
+        <w:gridCol w:w="4675"/>
+        <w:gridCol w:w="4675"/>
+      </w:tblGrid>
+      <w:tr>
+        <w:trPr>
+          <w:ins w:id="14" w:author="Meir Fogel" w:date="2024-03-28T15:49:00Z"/>
+        </w:trPr>
+        <w:tc>
+          <w:tcPr>
+            <w:tcW w:w="4675" w:type="dxa"/>
+          </w:tcPr>
+          <w:p>
+            <w:pPr>
+              <w:rPr>
+                <w:ins w:id="15" w:author="Meir Fogel" w:date="2024-03-28T15:49:00Z"/>
+              </w:rPr>
+            </w:pPr>
+            <w:proofErr w:type="gramStart"/>
+            <w:ins w:id="16" w:author="Meir Fogel" w:date="2024-03-28T15:57:00Z">
+              <w:r>
+                <w:rPr>
+                  <w:b/>
+                  <w:bCs/>
+                  <w:sz w:val="24"/>
+                  <w:szCs w:val="24"/>
+                </w:rPr>
+                <w:t xml:space="preserve">FPGA  </w:t>
+              </w:r>
+            </w:ins>
+            <w:ins w:id="17" w:author="Meir Fogel" w:date="2024-03-28T15:49:00Z">
+              <w:r>
+                <w:rPr>
+                  <w:b/>
+                  <w:bCs/>
+                  <w:sz w:val="24"/>
+                  <w:szCs w:val="24"/>
+                </w:rPr>
+                <w:t>INPUT</w:t>
+              </w:r>
+              <w:proofErr w:type="gramEnd"/>
+            </w:ins>
+          </w:p>
+        </w:tc>
+        <w:tc>
+          <w:tcPr>
+            <w:tcW w:w="4675" w:type="dxa"/>
+          </w:tcPr>
+          <w:p>
+            <w:pPr>
+              <w:rPr>
+                <w:ins w:id="18" w:author="Meir Fogel" w:date="2024-03-28T15:49:00Z"/>
+                <w:b/>
+                <w:bCs/>
+                <w:sz w:val="24"/>
+                <w:szCs w:val="24"/>
+                <w:rPrChange w:id="19" w:author="Meir Fogel" w:date="2024-03-28T15:49:00Z">
+                  <w:rPr>
+                    <w:ins w:id="20" w:author="Meir Fogel" w:date="2024-03-28T15:49:00Z"/>
+                  </w:rPr>
+                </w:rPrChange>
+              </w:rPr>
+            </w:pPr>
+            <w:ins w:id="21" w:author="Meir Fogel" w:date="2024-03-28T15:57:00Z">
+              <w:r>
+                <w:rPr>
+                  <w:b/>
+                  <w:bCs/>
+                  <w:sz w:val="24"/>
+                  <w:szCs w:val="24"/>
+                </w:rPr>
+                <w:t xml:space="preserve"> </w:t>
+              </w:r>
+              <w:proofErr w:type="gramStart"/>
+              <w:r>
+                <w:rPr>
+                  <w:b/>
+                  <w:bCs/>
+                  <w:sz w:val="24"/>
+                  <w:szCs w:val="24"/>
+                </w:rPr>
+                <w:t xml:space="preserve">FPGA  </w:t>
+              </w:r>
+            </w:ins>
+            <w:ins w:id="22" w:author="Meir Fogel" w:date="2024-03-28T15:49:00Z">
+              <w:r>
+                <w:rPr>
+                  <w:b/>
+                  <w:bCs/>
+                  <w:sz w:val="24"/>
+                  <w:szCs w:val="24"/>
+                  <w:rPrChange w:id="23" w:author="Meir Fogel" w:date="2024-03-28T15:49:00Z">
+                    <w:rPr/>
+                  </w:rPrChange>
+                </w:rPr>
+                <w:t>OUTPUT</w:t>
+              </w:r>
+              <w:proofErr w:type="gramEnd"/>
+            </w:ins>
+          </w:p>
+        </w:tc>
+      </w:tr>
+      <w:tr>
+        <w:trPr>
+          <w:ins w:id="24" w:author="Meir Fogel" w:date="2024-03-28T15:49:00Z"/>
+        </w:trPr>
+        <w:tc>
+          <w:tcPr>
+            <w:tcW w:w="4675" w:type="dxa"/>
+          </w:tcPr>
+          <w:p>
+            <w:pPr>
+              <w:rPr>
+                <w:ins w:id="25" w:author="Meir Fogel" w:date="2024-03-28T15:49:00Z"/>
+              </w:rPr>
+            </w:pPr>
+          </w:p>
+        </w:tc>
+        <w:tc>
+          <w:tcPr>
+            <w:tcW w:w="4675" w:type="dxa"/>
+          </w:tcPr>
+          <w:p>
+            <w:pPr>
+              <w:rPr>
+                <w:ins w:id="26" w:author="Meir Fogel" w:date="2024-03-28T15:49:00Z"/>
+              </w:rPr>
+            </w:pPr>
+            <w:ins w:id="27" w:author="Meir Fogel" w:date="2024-03-28T15:50:00Z">
+              <w:r>
+                <w:t>CS</w:t>
+              </w:r>
+            </w:ins>
+          </w:p>
+        </w:tc>
+      </w:tr>
+      <w:tr>
+        <w:trPr>
+          <w:ins w:id="28" w:author="Meir Fogel" w:date="2024-03-28T15:49:00Z"/>
+        </w:trPr>
+        <w:tc>
+          <w:tcPr>
+            <w:tcW w:w="4675" w:type="dxa"/>
+          </w:tcPr>
+          <w:p>
+            <w:pPr>
+              <w:rPr>
+                <w:ins w:id="29" w:author="Meir Fogel" w:date="2024-03-28T15:49:00Z"/>
+              </w:rPr>
+            </w:pPr>
+            <w:ins w:id="30" w:author="Meir Fogel" w:date="2024-03-28T15:49:00Z">
+              <w:r>
+                <w:t>SDO</w:t>
+              </w:r>
+            </w:ins>
+          </w:p>
+        </w:tc>
+        <w:tc>
+          <w:tcPr>
+            <w:tcW w:w="4675" w:type="dxa"/>
+          </w:tcPr>
+          <w:p>
+            <w:pPr>
+              <w:rPr>
+                <w:ins w:id="31" w:author="Meir Fogel" w:date="2024-03-28T15:49:00Z"/>
+              </w:rPr>
+            </w:pPr>
+            <w:ins w:id="32" w:author="Meir Fogel" w:date="2024-03-28T15:50:00Z">
+              <w:r>
+                <w:t>SCLK</w:t>
+              </w:r>
+            </w:ins>
+          </w:p>
+        </w:tc>
+      </w:tr>
+      <w:tr>
+        <w:trPr>
+          <w:ins w:id="33" w:author="Meir Fogel" w:date="2024-03-28T15:50:00Z"/>
+        </w:trPr>
+        <w:tc>
+          <w:tcPr>
+            <w:tcW w:w="4675" w:type="dxa"/>
+          </w:tcPr>
+          <w:p>
+            <w:pPr>
+              <w:rPr>
+                <w:ins w:id="34" w:author="Meir Fogel" w:date="2024-03-28T15:50:00Z"/>
+              </w:rPr>
+            </w:pPr>
+          </w:p>
+        </w:tc>
+        <w:tc>
+          <w:tcPr>
+            <w:tcW w:w="4675" w:type="dxa"/>
+          </w:tcPr>
+          <w:p>
+            <w:pPr>
+              <w:rPr>
+                <w:ins w:id="35" w:author="Meir Fogel" w:date="2024-03-28T15:50:00Z"/>
+              </w:rPr>
+            </w:pPr>
+            <w:ins w:id="36" w:author="Meir Fogel" w:date="2024-03-28T15:50:00Z">
+              <w:r>
+                <w:t>SDI</w:t>
+              </w:r>
+            </w:ins>
+          </w:p>
+        </w:tc>
+      </w:tr>
+    </w:tbl>
+    <w:p>
+      <w:pPr>
+        <w:rPr>
+          <w:ins w:id="37" w:author="Meir Fogel" w:date="2024-03-28T15:45:00Z"/>
+        </w:rPr>
+      </w:pPr>
+    </w:p>
+    <w:p>
+      <w:pPr>
+        <w:rPr>
+          <w:ins w:id="38" w:author="Meir Fogel" w:date="2024-03-28T15:51:00Z"/>
+          <w:b/>
+          <w:bCs/>
+          <w:sz w:val="32"/>
+          <w:szCs w:val="32"/>
+          <w:rPrChange w:id="39" w:author="Meir Fogel" w:date="2024-03-28T15:56:00Z">
+            <w:rPr>
+              <w:ins w:id="40" w:author="Meir Fogel" w:date="2024-03-28T15:51:00Z"/>
+            </w:rPr>
+          </w:rPrChange>
+        </w:rPr>
+      </w:pPr>
+      <w:ins w:id="41" w:author="Meir Fogel" w:date="2024-03-28T15:51:00Z">
+        <w:r>
+          <w:rPr>
+            <w:b/>
+            <w:bCs/>
+            <w:sz w:val="32"/>
+            <w:szCs w:val="32"/>
+            <w:rPrChange w:id="42" w:author="Meir Fogel" w:date="2024-03-28T15:56:00Z">
+              <w:rPr/>
+            </w:rPrChange>
+          </w:rPr>
+          <w:t xml:space="preserve">Max SCLK </w:t>
+        </w:r>
+        <w:proofErr w:type="gramStart"/>
+        <w:r>
+          <w:rPr>
+            <w:b/>
+            <w:bCs/>
+            <w:sz w:val="32"/>
+            <w:szCs w:val="32"/>
+            <w:rPrChange w:id="43" w:author="Meir Fogel" w:date="2024-03-28T15:56:00Z">
+              <w:rPr/>
+            </w:rPrChange>
+          </w:rPr>
+          <w:t>frequency  is</w:t>
+        </w:r>
+        <w:proofErr w:type="gramEnd"/>
+        <w:r>
+          <w:rPr>
+            <w:b/>
+            <w:bCs/>
+            <w:sz w:val="32"/>
+            <w:szCs w:val="32"/>
+            <w:rPrChange w:id="44" w:author="Meir Fogel" w:date="2024-03-28T15:56:00Z">
+              <w:rPr/>
+            </w:rPrChange>
+          </w:rPr>
+          <w:t xml:space="preserve">  20Mhz</w:t>
+        </w:r>
+      </w:ins>
+    </w:p>
+    <w:p>
+      <w:pPr>
+        <w:rPr>
+          <w:ins w:id="45" w:author="Meir Fogel" w:date="2024-03-28T15:45:00Z"/>
+          <w:b/>
+          <w:bCs/>
+          <w:sz w:val="32"/>
+          <w:szCs w:val="32"/>
+          <w:rPrChange w:id="46" w:author="Meir Fogel" w:date="2024-03-28T15:56:00Z">
+            <w:rPr>
+              <w:ins w:id="47" w:author="Meir Fogel" w:date="2024-03-28T15:45:00Z"/>
+            </w:rPr>
+          </w:rPrChange>
+        </w:rPr>
+      </w:pPr>
+      <w:ins w:id="48" w:author="Meir Fogel" w:date="2024-03-28T15:51:00Z">
+        <w:r>
+          <w:rPr>
+            <w:b/>
+            <w:bCs/>
+            <w:sz w:val="32"/>
+            <w:szCs w:val="32"/>
+            <w:rPrChange w:id="49" w:author="Meir Fogel" w:date="2024-03-28T15:56:00Z">
+              <w:rPr/>
+            </w:rPrChange>
+          </w:rPr>
+          <w:t xml:space="preserve"> </w:t>
+        </w:r>
+      </w:ins>
+      <w:ins w:id="50" w:author="Meir Fogel" w:date="2024-03-28T15:52:00Z">
+        <w:r>
+          <w:rPr>
+            <w:b/>
+            <w:bCs/>
+            <w:sz w:val="32"/>
+            <w:szCs w:val="32"/>
+            <w:rPrChange w:id="51" w:author="Meir Fogel" w:date="2024-03-28T15:56:00Z">
+              <w:rPr/>
+            </w:rPrChange>
+          </w:rPr>
+          <w:t>Maximum throughput rat</w:t>
+        </w:r>
+        <w:r>
+          <w:rPr>
+            <w:b/>
+            <w:bCs/>
+            <w:sz w:val="32"/>
+            <w:szCs w:val="32"/>
+            <w:rPrChange w:id="52" w:author="Meir Fogel" w:date="2024-03-28T15:56:00Z">
+              <w:rPr/>
+            </w:rPrChange>
+          </w:rPr>
+          <w:t xml:space="preserve">e </w:t>
+        </w:r>
+        <w:proofErr w:type="gramStart"/>
+        <w:r>
+          <w:rPr>
+            <w:b/>
+            <w:bCs/>
+            <w:sz w:val="32"/>
+            <w:szCs w:val="32"/>
+            <w:rPrChange w:id="53" w:author="Meir Fogel" w:date="2024-03-28T15:56:00Z">
+              <w:rPr/>
+            </w:rPrChange>
+          </w:rPr>
+          <w:t xml:space="preserve">is  </w:t>
+        </w:r>
+      </w:ins>
+      <w:ins w:id="54" w:author="Meir Fogel" w:date="2024-03-28T15:53:00Z">
+        <w:r>
+          <w:rPr>
+            <w:b/>
+            <w:bCs/>
+            <w:sz w:val="32"/>
+            <w:szCs w:val="32"/>
+            <w:rPrChange w:id="55" w:author="Meir Fogel" w:date="2024-03-28T15:56:00Z">
+              <w:rPr/>
+            </w:rPrChange>
+          </w:rPr>
+          <w:t>1</w:t>
+        </w:r>
+        <w:proofErr w:type="gramEnd"/>
+        <w:r>
+          <w:rPr>
+            <w:b/>
+            <w:bCs/>
+            <w:sz w:val="32"/>
+            <w:szCs w:val="32"/>
+            <w:rPrChange w:id="56" w:author="Meir Fogel" w:date="2024-03-28T15:56:00Z">
+              <w:rPr/>
+            </w:rPrChange>
+          </w:rPr>
+          <w:t xml:space="preserve"> </w:t>
+        </w:r>
+        <w:proofErr w:type="spellStart"/>
+        <w:r>
+          <w:rPr>
+            <w:b/>
+            <w:bCs/>
+            <w:sz w:val="32"/>
+            <w:szCs w:val="32"/>
+            <w:rPrChange w:id="57" w:author="Meir Fogel" w:date="2024-03-28T15:56:00Z">
+              <w:rPr/>
+            </w:rPrChange>
+          </w:rPr>
+          <w:t>Mhz</w:t>
+        </w:r>
+        <w:proofErr w:type="spellEnd"/>
+        <w:r>
+          <w:rPr>
+            <w:b/>
+            <w:bCs/>
+            <w:sz w:val="32"/>
+            <w:szCs w:val="32"/>
+            <w:rPrChange w:id="58" w:author="Meir Fogel" w:date="2024-03-28T15:56:00Z">
+              <w:rPr/>
+            </w:rPrChange>
+          </w:rPr>
+          <w:t xml:space="preserve">  using  20Mhz  SCLK</w:t>
+        </w:r>
+      </w:ins>
+    </w:p>
     <w:p/>
     <w:p>
       <w:pPr>
@@ -867,8 +1351,9 @@
           <w:szCs w:val="28"/>
           <w:u w:val="single"/>
         </w:rPr>
-        <w:t xml:space="preserve"> </w:t>
-      </w:r>
+        <w:t xml:space="preserve">  refer</w:t>
+      </w:r>
+      <w:proofErr w:type="gramEnd"/>
       <w:r>
         <w:rPr>
           <w:b/>
@@ -877,10 +1362,11 @@
           <w:szCs w:val="28"/>
           <w:u w:val="single"/>
         </w:rPr>
-        <w:t xml:space="preserve"> refer</w:t>
-      </w:r>
-      <w:proofErr w:type="gramEnd"/>
-      <w:r>
+        <w:t xml:space="preserve"> To ALL A2D   </w:t>
+      </w:r>
+    </w:p>
+    <w:p>
+      <w:pPr>
         <w:rPr>
           <w:b/>
           <w:bCs/>
@@ -888,22 +1374,13 @@
           <w:szCs w:val="28"/>
           <w:u w:val="single"/>
         </w:rPr>
-        <w:t xml:space="preserve"> To ALL A2D   </w:t>
-      </w:r>
-    </w:p>
-    <w:p>
-      <w:pPr>
-        <w:rPr>
-          <w:b/>
-          <w:bCs/>
-          <w:sz w:val="28"/>
-          <w:szCs w:val="28"/>
-          <w:u w:val="single"/>
-        </w:rPr>
       </w:pPr>
     </w:p>
     <w:p>
       <w:r>
+        <w:rPr>
+          <w:noProof/>
+        </w:rPr>
         <w:drawing>
           <wp:inline distT="0" distB="0" distL="0" distR="0" wp14:anchorId="5300AFF8" wp14:editId="5C6B8D7E">
             <wp:extent cx="6760750" cy="2343150"/>
@@ -1365,13 +1842,8 @@
         <w:t xml:space="preserve"> </w:t>
       </w:r>
       <w:r>
-        <w:t xml:space="preserve">use </w:t>
-      </w:r>
-      <w:proofErr w:type="gramStart"/>
-      <w:r>
-        <w:t>2</w:t>
-      </w:r>
-      <w:proofErr w:type="gramEnd"/>
+        <w:t>use 2</w:t>
+      </w:r>
       <w:r>
         <w:t xml:space="preserve"> </w:t>
       </w:r>
@@ -1389,11 +1861,9 @@
       <w:r>
         <w:t xml:space="preserve"> </w:t>
       </w:r>
-      <w:proofErr w:type="gramStart"/>
       <w:r>
         <w:t>1</w:t>
       </w:r>
-      <w:proofErr w:type="gramEnd"/>
       <w:r>
         <w:t xml:space="preserve"> </w:t>
       </w:r>
@@ -1447,11 +1917,16 @@
           </w:tcPr>
           <w:p>
             <w:r>
-              <w:t>0000 0000 0000 0000</w:t>
-            </w:r>
-            <w:r>
-              <w:t xml:space="preserve"> </w:t>
-            </w:r>
+              <w:t xml:space="preserve">0000 0000 0000 </w:t>
+            </w:r>
+            <w:del w:id="59" w:author="Meir Fogel" w:date="2024-03-28T15:54:00Z">
+              <w:r>
+                <w:delText>0000</w:delText>
+              </w:r>
+              <w:r>
+                <w:delText xml:space="preserve"> </w:delText>
+              </w:r>
+            </w:del>
           </w:p>
         </w:tc>
       </w:tr>
@@ -1464,11 +1939,9 @@
       <w:r>
         <w:t xml:space="preserve"> </w:t>
       </w:r>
-      <w:proofErr w:type="gramStart"/>
       <w:r>
         <w:t>2</w:t>
       </w:r>
-      <w:proofErr w:type="gramEnd"/>
       <w:r>
         <w:t xml:space="preserve"> </w:t>
       </w:r>
@@ -1539,6 +2012,9 @@
     </w:tbl>
     <w:p>
       <w:r>
+        <w:rPr>
+          <w:noProof/>
+        </w:rPr>
         <w:drawing>
           <wp:inline distT="0" distB="0" distL="0" distR="0" wp14:anchorId="008B72E8" wp14:editId="1574899E">
             <wp:extent cx="3771900" cy="2395943"/>
@@ -1607,6 +2083,7 @@
           <w:szCs w:val="28"/>
           <w:u w:val="single"/>
         </w:rPr>
+        <w:lastRenderedPageBreak/>
         <w:t>Sampling</w:t>
       </w:r>
       <w:r>
@@ -1699,13 +2176,8 @@
       <w:r>
         <w:t xml:space="preserve"> </w:t>
       </w:r>
-      <w:proofErr w:type="gramStart"/>
-      <w:r>
-        <w:t>8</w:t>
-      </w:r>
-      <w:proofErr w:type="gramEnd"/>
-      <w:r>
-        <w:t xml:space="preserve"> channels</w:t>
+      <w:r>
+        <w:t>8 channels</w:t>
       </w:r>
       <w:r>
         <w:t xml:space="preserve"> </w:t>
@@ -2121,25 +2593,7 @@
               <w:t xml:space="preserve"> </w:t>
             </w:r>
             <w:r>
-              <w:t>2</w:t>
-            </w:r>
-            <w:r>
-              <w:t xml:space="preserve"> </w:t>
-            </w:r>
-            <w:r>
-              <w:t>8</w:t>
-            </w:r>
-            <w:r>
-              <w:t xml:space="preserve"> </w:t>
-            </w:r>
-            <w:r>
-              <w:t>0</w:t>
-            </w:r>
-            <w:r>
-              <w:t xml:space="preserve"> </w:t>
-            </w:r>
-            <w:r>
-              <w:t>0</w:t>
+              <w:t>2 8 0 0</w:t>
             </w:r>
             <w:r>
               <w:t xml:space="preserve"> </w:t>
@@ -2214,13 +2668,8 @@
           </w:tcPr>
           <w:p>
             <w:r>
-              <w:t xml:space="preserve">Cannel </w:t>
-            </w:r>
-            <w:proofErr w:type="gramStart"/>
-            <w:r>
-              <w:t>0</w:t>
-            </w:r>
-            <w:proofErr w:type="gramEnd"/>
+              <w:t>Cannel 0</w:t>
+            </w:r>
           </w:p>
         </w:tc>
         <w:tc>
@@ -2241,13 +2690,8 @@
           </w:tcPr>
           <w:p>
             <w:r>
-              <w:t xml:space="preserve">Cannel </w:t>
-            </w:r>
-            <w:proofErr w:type="gramStart"/>
-            <w:r>
-              <w:t>1</w:t>
-            </w:r>
-            <w:proofErr w:type="gramEnd"/>
+              <w:t>Cannel 1</w:t>
+            </w:r>
           </w:p>
         </w:tc>
         <w:tc>
@@ -2268,13 +2712,8 @@
           </w:tcPr>
           <w:p>
             <w:r>
-              <w:t xml:space="preserve">Cannel </w:t>
-            </w:r>
-            <w:proofErr w:type="gramStart"/>
-            <w:r>
-              <w:t>2</w:t>
-            </w:r>
-            <w:proofErr w:type="gramEnd"/>
+              <w:t>Cannel 2</w:t>
+            </w:r>
           </w:p>
         </w:tc>
         <w:tc>
@@ -2295,13 +2734,8 @@
           </w:tcPr>
           <w:p>
             <w:r>
-              <w:t xml:space="preserve">Cannel </w:t>
-            </w:r>
-            <w:proofErr w:type="gramStart"/>
-            <w:r>
-              <w:t>3</w:t>
-            </w:r>
-            <w:proofErr w:type="gramEnd"/>
+              <w:t>Cannel 3</w:t>
+            </w:r>
           </w:p>
         </w:tc>
         <w:tc>
@@ -2322,13 +2756,8 @@
           </w:tcPr>
           <w:p>
             <w:r>
-              <w:t xml:space="preserve">Cannel </w:t>
-            </w:r>
-            <w:proofErr w:type="gramStart"/>
-            <w:r>
-              <w:t>4</w:t>
-            </w:r>
-            <w:proofErr w:type="gramEnd"/>
+              <w:t>Cannel 4</w:t>
+            </w:r>
           </w:p>
         </w:tc>
         <w:tc>
@@ -2349,13 +2778,8 @@
           </w:tcPr>
           <w:p>
             <w:r>
-              <w:t xml:space="preserve">Cannel </w:t>
-            </w:r>
-            <w:proofErr w:type="gramStart"/>
-            <w:r>
-              <w:t>5</w:t>
-            </w:r>
-            <w:proofErr w:type="gramEnd"/>
+              <w:t>Cannel 5</w:t>
+            </w:r>
           </w:p>
         </w:tc>
         <w:tc>
@@ -2376,13 +2800,8 @@
           </w:tcPr>
           <w:p>
             <w:r>
-              <w:t xml:space="preserve">Cannel </w:t>
-            </w:r>
-            <w:proofErr w:type="gramStart"/>
-            <w:r>
-              <w:t>6</w:t>
-            </w:r>
-            <w:proofErr w:type="gramEnd"/>
+              <w:t>Cannel 6</w:t>
+            </w:r>
           </w:p>
         </w:tc>
         <w:tc>
@@ -2403,13 +2822,8 @@
           </w:tcPr>
           <w:p>
             <w:r>
-              <w:t xml:space="preserve">Cannel </w:t>
-            </w:r>
-            <w:proofErr w:type="gramStart"/>
-            <w:r>
-              <w:t>7</w:t>
-            </w:r>
-            <w:proofErr w:type="gramEnd"/>
+              <w:t>Cannel 7</w:t>
+            </w:r>
           </w:p>
         </w:tc>
         <w:tc>
@@ -2448,6 +2862,7 @@
           <w:szCs w:val="36"/>
           <w:u w:val="single"/>
         </w:rPr>
+        <w:lastRenderedPageBreak/>
         <w:t>SPI</w:t>
       </w:r>
       <w:r>
@@ -2469,17 +2884,7 @@
           <w:szCs w:val="36"/>
           <w:u w:val="single"/>
         </w:rPr>
-        <w:t>SENSE</w:t>
-      </w:r>
-      <w:r>
-        <w:rPr>
-          <w:b/>
-          <w:bCs/>
-          <w:sz w:val="36"/>
-          <w:szCs w:val="36"/>
-          <w:u w:val="single"/>
-        </w:rPr>
-        <w:t xml:space="preserve"> </w:t>
+        <w:t xml:space="preserve">SENSE </w:t>
       </w:r>
       <w:r>
         <w:rPr>
@@ -2729,28 +3134,12 @@
     </w:p>
     <w:p>
       <w:r>
-        <w:t xml:space="preserve"> The configuration use </w:t>
-      </w:r>
-      <w:proofErr w:type="gramStart"/>
-      <w:r>
-        <w:t>2</w:t>
-      </w:r>
-      <w:proofErr w:type="gramEnd"/>
-      <w:r>
-        <w:t xml:space="preserve"> frames </w:t>
-      </w:r>
-    </w:p>
-    <w:p>
-      <w:r>
-        <w:t xml:space="preserve">Frame </w:t>
-      </w:r>
-      <w:proofErr w:type="gramStart"/>
-      <w:r>
-        <w:t>1</w:t>
-      </w:r>
-      <w:proofErr w:type="gramEnd"/>
-      <w:r>
-        <w:t xml:space="preserve"> </w:t>
+        <w:t xml:space="preserve"> The configuration use 2 frames </w:t>
+      </w:r>
+    </w:p>
+    <w:p>
+      <w:r>
+        <w:t xml:space="preserve">Frame 1 </w:t>
       </w:r>
     </w:p>
     <w:tbl>
@@ -2802,8 +3191,13 @@
           </w:tcPr>
           <w:p>
             <w:r>
-              <w:t xml:space="preserve">0000 0000 0000 0000 </w:t>
-            </w:r>
+              <w:t xml:space="preserve">0000 0000 0000 </w:t>
+            </w:r>
+            <w:del w:id="60" w:author="Meir Fogel" w:date="2024-03-28T15:54:00Z">
+              <w:r>
+                <w:delText xml:space="preserve">0000 </w:delText>
+              </w:r>
+            </w:del>
           </w:p>
         </w:tc>
       </w:tr>
@@ -2811,15 +3205,7 @@
     <w:p/>
     <w:p>
       <w:r>
-        <w:t xml:space="preserve">Frame </w:t>
-      </w:r>
-      <w:proofErr w:type="gramStart"/>
-      <w:r>
-        <w:t>2</w:t>
-      </w:r>
-      <w:proofErr w:type="gramEnd"/>
-      <w:r>
-        <w:t xml:space="preserve"> </w:t>
+        <w:t xml:space="preserve">Frame 2 </w:t>
       </w:r>
     </w:p>
     <w:tbl>
@@ -2882,6 +3268,9 @@
     </w:tbl>
     <w:p>
       <w:r>
+        <w:rPr>
+          <w:noProof/>
+        </w:rPr>
         <w:drawing>
           <wp:inline distT="0" distB="0" distL="0" distR="0" wp14:anchorId="7CFFE77D" wp14:editId="00609023">
             <wp:extent cx="3771900" cy="2395943"/>
@@ -2949,6 +3338,7 @@
           <w:szCs w:val="28"/>
           <w:u w:val="single"/>
         </w:rPr>
+        <w:lastRenderedPageBreak/>
         <w:t>Sampling</w:t>
       </w:r>
       <w:r>
@@ -2979,7 +3369,7 @@
           <w:szCs w:val="28"/>
           <w:u w:val="single"/>
         </w:rPr>
-        <w:t xml:space="preserve"> </w:t>
+        <w:t xml:space="preserve"> SENSE</w:t>
       </w:r>
       <w:r>
         <w:rPr>
@@ -2989,33 +3379,12 @@
           <w:szCs w:val="28"/>
           <w:u w:val="single"/>
         </w:rPr>
-        <w:t>SENSE</w:t>
-      </w:r>
-      <w:r>
-        <w:rPr>
-          <w:b/>
-          <w:bCs/>
-          <w:sz w:val="28"/>
-          <w:szCs w:val="28"/>
-          <w:u w:val="single"/>
-        </w:rPr>
-        <w:t xml:space="preserve"> </w:t>
-      </w:r>
-    </w:p>
-    <w:p>
-      <w:r>
-        <w:t xml:space="preserve">In the declare configuration above the A2D will sample all </w:t>
-      </w:r>
-      <w:proofErr w:type="gramStart"/>
-      <w:r>
-        <w:t>4</w:t>
-      </w:r>
-      <w:proofErr w:type="gramEnd"/>
-      <w:r>
-        <w:t xml:space="preserve"> channels start from channel 0 to channel </w:t>
-      </w:r>
-      <w:r>
-        <w:t>3</w:t>
+        <w:t xml:space="preserve"> </w:t>
+      </w:r>
+    </w:p>
+    <w:p>
+      <w:r>
+        <w:t>In the declare configuration above the A2D will sample all 4 channels start from channel 0 to channel 3</w:t>
       </w:r>
       <w:r>
         <w:br/>
@@ -3147,13 +3516,8 @@
           </w:tcPr>
           <w:p>
             <w:r>
-              <w:t xml:space="preserve">Cannel </w:t>
-            </w:r>
-            <w:proofErr w:type="gramStart"/>
-            <w:r>
-              <w:t>0</w:t>
-            </w:r>
-            <w:proofErr w:type="gramEnd"/>
+              <w:t>Cannel 0</w:t>
+            </w:r>
           </w:p>
         </w:tc>
         <w:tc>
@@ -3176,13 +3540,8 @@
           </w:tcPr>
           <w:p>
             <w:r>
-              <w:t xml:space="preserve">Cannel </w:t>
-            </w:r>
-            <w:proofErr w:type="gramStart"/>
-            <w:r>
-              <w:t>1</w:t>
-            </w:r>
-            <w:proofErr w:type="gramEnd"/>
+              <w:t>Cannel 1</w:t>
+            </w:r>
           </w:p>
         </w:tc>
         <w:tc>
@@ -3203,13 +3562,8 @@
           </w:tcPr>
           <w:p>
             <w:r>
-              <w:t xml:space="preserve">Cannel </w:t>
-            </w:r>
-            <w:proofErr w:type="gramStart"/>
-            <w:r>
-              <w:t>2</w:t>
-            </w:r>
-            <w:proofErr w:type="gramEnd"/>
+              <w:t>Cannel 2</w:t>
+            </w:r>
           </w:p>
         </w:tc>
         <w:tc>
@@ -3230,13 +3584,8 @@
           </w:tcPr>
           <w:p>
             <w:r>
-              <w:t xml:space="preserve">Cannel </w:t>
-            </w:r>
-            <w:proofErr w:type="gramStart"/>
-            <w:r>
-              <w:t>3</w:t>
-            </w:r>
-            <w:proofErr w:type="gramEnd"/>
+              <w:t>Cannel 3</w:t>
+            </w:r>
           </w:p>
         </w:tc>
         <w:tc>
@@ -3276,6 +3625,7 @@
           <w:szCs w:val="36"/>
           <w:u w:val="single"/>
         </w:rPr>
+        <w:lastRenderedPageBreak/>
         <w:t>SPI</w:t>
       </w:r>
       <w:r>
@@ -3547,28 +3897,12 @@
     </w:p>
     <w:p>
       <w:r>
-        <w:t xml:space="preserve"> The configuration use </w:t>
-      </w:r>
-      <w:proofErr w:type="gramStart"/>
-      <w:r>
-        <w:t>2</w:t>
-      </w:r>
-      <w:proofErr w:type="gramEnd"/>
-      <w:r>
-        <w:t xml:space="preserve"> frames </w:t>
-      </w:r>
-    </w:p>
-    <w:p>
-      <w:r>
-        <w:t xml:space="preserve">Frame </w:t>
-      </w:r>
-      <w:proofErr w:type="gramStart"/>
-      <w:r>
-        <w:t>1</w:t>
-      </w:r>
-      <w:proofErr w:type="gramEnd"/>
-      <w:r>
-        <w:t xml:space="preserve"> </w:t>
+        <w:t xml:space="preserve"> The configuration use 2 frames </w:t>
+      </w:r>
+    </w:p>
+    <w:p>
+      <w:r>
+        <w:t xml:space="preserve">Frame 1 </w:t>
       </w:r>
     </w:p>
     <w:tbl>
@@ -3620,8 +3954,13 @@
           </w:tcPr>
           <w:p>
             <w:r>
-              <w:t xml:space="preserve">0000 0000 0000 0000 </w:t>
-            </w:r>
+              <w:t xml:space="preserve">0000 0000 0000 </w:t>
+            </w:r>
+            <w:del w:id="61" w:author="Meir Fogel" w:date="2024-03-28T15:54:00Z">
+              <w:r>
+                <w:delText xml:space="preserve">0000 </w:delText>
+              </w:r>
+            </w:del>
           </w:p>
         </w:tc>
       </w:tr>
@@ -3629,15 +3968,7 @@
     <w:p/>
     <w:p>
       <w:r>
-        <w:t xml:space="preserve">Frame </w:t>
-      </w:r>
-      <w:proofErr w:type="gramStart"/>
-      <w:r>
-        <w:t>2</w:t>
-      </w:r>
-      <w:proofErr w:type="gramEnd"/>
-      <w:r>
-        <w:t xml:space="preserve"> </w:t>
+        <w:t xml:space="preserve">Frame 2 </w:t>
       </w:r>
     </w:p>
     <w:tbl>
@@ -3700,6 +4031,9 @@
     </w:tbl>
     <w:p>
       <w:r>
+        <w:rPr>
+          <w:noProof/>
+        </w:rPr>
         <w:drawing>
           <wp:inline distT="0" distB="0" distL="0" distR="0" wp14:anchorId="6DA5D0FB" wp14:editId="0D4F29DE">
             <wp:extent cx="3771900" cy="2395943"/>
@@ -3767,6 +4101,7 @@
           <w:szCs w:val="28"/>
           <w:u w:val="single"/>
         </w:rPr>
+        <w:lastRenderedPageBreak/>
         <w:t>Sampling</w:t>
       </w:r>
       <w:r>
@@ -3797,7 +4132,7 @@
           <w:szCs w:val="28"/>
           <w:u w:val="single"/>
         </w:rPr>
-        <w:t xml:space="preserve"> </w:t>
+        <w:t xml:space="preserve"> ZCR</w:t>
       </w:r>
       <w:r>
         <w:rPr>
@@ -3807,30 +4142,12 @@
           <w:szCs w:val="28"/>
           <w:u w:val="single"/>
         </w:rPr>
-        <w:t>ZCR</w:t>
-      </w:r>
-      <w:r>
-        <w:rPr>
-          <w:b/>
-          <w:bCs/>
-          <w:sz w:val="28"/>
-          <w:szCs w:val="28"/>
-          <w:u w:val="single"/>
-        </w:rPr>
-        <w:t xml:space="preserve"> </w:t>
-      </w:r>
-    </w:p>
-    <w:p>
-      <w:r>
-        <w:t xml:space="preserve">In the declare configuration above the A2D will sample all </w:t>
-      </w:r>
-      <w:proofErr w:type="gramStart"/>
-      <w:r>
-        <w:t>4</w:t>
-      </w:r>
-      <w:proofErr w:type="gramEnd"/>
-      <w:r>
-        <w:t xml:space="preserve"> channels start from channel 0 to channel 3</w:t>
+        <w:t xml:space="preserve"> </w:t>
+      </w:r>
+    </w:p>
+    <w:p>
+      <w:r>
+        <w:t>In the declare configuration above the A2D will sample all 4 channels start from channel 0 to channel 3</w:t>
       </w:r>
       <w:r>
         <w:br/>
@@ -3962,13 +4279,8 @@
           </w:tcPr>
           <w:p>
             <w:r>
-              <w:t xml:space="preserve">Cannel </w:t>
-            </w:r>
-            <w:proofErr w:type="gramStart"/>
-            <w:r>
-              <w:t>0</w:t>
-            </w:r>
-            <w:proofErr w:type="gramEnd"/>
+              <w:t>Cannel 0</w:t>
+            </w:r>
           </w:p>
         </w:tc>
         <w:tc>
@@ -3991,13 +4303,8 @@
           </w:tcPr>
           <w:p>
             <w:r>
-              <w:t xml:space="preserve">Cannel </w:t>
-            </w:r>
-            <w:proofErr w:type="gramStart"/>
-            <w:r>
-              <w:t>1</w:t>
-            </w:r>
-            <w:proofErr w:type="gramEnd"/>
+              <w:t>Cannel 1</w:t>
+            </w:r>
           </w:p>
         </w:tc>
         <w:tc>
@@ -4018,13 +4325,8 @@
           </w:tcPr>
           <w:p>
             <w:r>
-              <w:t xml:space="preserve">Cannel </w:t>
-            </w:r>
-            <w:proofErr w:type="gramStart"/>
-            <w:r>
-              <w:t>2</w:t>
-            </w:r>
-            <w:proofErr w:type="gramEnd"/>
+              <w:t>Cannel 2</w:t>
+            </w:r>
           </w:p>
         </w:tc>
         <w:tc>
@@ -4045,13 +4347,8 @@
           </w:tcPr>
           <w:p>
             <w:r>
-              <w:t xml:space="preserve">Cannel </w:t>
-            </w:r>
-            <w:proofErr w:type="gramStart"/>
-            <w:r>
-              <w:t>3</w:t>
-            </w:r>
-            <w:proofErr w:type="gramEnd"/>
+              <w:t>Cannel 3</w:t>
+            </w:r>
           </w:p>
         </w:tc>
         <w:tc>
@@ -4083,22 +4380,28 @@
 </w:document>
 </file>
 
+<file path=word/people.xml><?xml version="1.0" encoding="utf-8"?>
+<w15:people xmlns:wpc="http://schemas.microsoft.com/office/word/2010/wordprocessingCanvas" xmlns:cx="http://schemas.microsoft.com/office/drawing/2014/chartex" xmlns:cx1="http://schemas.microsoft.com/office/drawing/2015/9/8/chartex" xmlns:cx2="http://schemas.microsoft.com/office/drawing/2015/10/21/chartex" xmlns:cx3="http://schemas.microsoft.com/office/drawing/2016/5/9/chartex" xmlns:cx4="http://schemas.microsoft.com/office/drawing/2016/5/10/chartex" xmlns:cx5="http://schemas.microsoft.com/office/drawing/2016/5/11/chartex" xmlns:cx6="http://schemas.microsoft.com/office/drawing/2016/5/12/chartex" xmlns:cx7="http://schemas.microsoft.com/office/drawing/2016/5/13/chartex" xmlns:cx8="http://schemas.microsoft.com/office/drawing/2016/5/14/chartex" xmlns:mc="http://schemas.openxmlformats.org/markup-compatibility/2006" xmlns:aink="http://schemas.microsoft.com/office/drawing/2016/ink" xmlns:am3d="http://schemas.microsoft.com/office/drawing/2017/model3d" xmlns:o="urn:schemas-microsoft-com:office:office" xmlns:oel="http://schemas.microsoft.com/office/2019/extlst" xmlns:r="http://schemas.openxmlformats.org/officeDocument/2006/relationships" xmlns:m="http://schemas.openxmlformats.org/officeDocument/2006/math" xmlns:v="urn:schemas-microsoft-com:vml" xmlns:wp14="http://schemas.microsoft.com/office/word/2010/wordprocessingDrawing" xmlns:wp="http://schemas.openxmlformats.org/drawingml/2006/wordprocessingDrawing" xmlns:w10="urn:schemas-microsoft-com:office:word" xmlns:w="http://schemas.openxmlformats.org/wordprocessingml/2006/main" xmlns:w14="http://schemas.microsoft.com/office/word/2010/wordml" xmlns:w15="http://schemas.microsoft.com/office/word/2012/wordml" xmlns:w16cex="http://schemas.microsoft.com/office/word/2018/wordml/cex" xmlns:w16cid="http://schemas.microsoft.com/office/word/2016/wordml/cid" xmlns:w16="http://schemas.microsoft.com/office/word/2018/wordml" xmlns:w16sdtdh="http://schemas.microsoft.com/office/word/2020/wordml/sdtdatahash" xmlns:w16se="http://schemas.microsoft.com/office/word/2015/wordml/symex" xmlns:wpg="http://schemas.microsoft.com/office/word/2010/wordprocessingGroup" xmlns:wpi="http://schemas.microsoft.com/office/word/2010/wordprocessingInk" xmlns:wne="http://schemas.microsoft.com/office/word/2006/wordml" xmlns:wps="http://schemas.microsoft.com/office/word/2010/wordprocessingShape" mc:Ignorable="w14 w15 w16se w16cid w16 w16cex w16sdtdh wp14">
+  <w15:person w15:author="Meir Fogel">
+    <w15:presenceInfo w15:providerId="AD" w15:userId="S-1-5-21-905162576-2510756793-2533660270-3666"/>
+  </w15:person>
+</w15:people>
+</file>
+
 <file path=word/styles.xml><?xml version="1.0" encoding="utf-8"?>
 <w:styles xmlns:mc="http://schemas.openxmlformats.org/markup-compatibility/2006" xmlns:r="http://schemas.openxmlformats.org/officeDocument/2006/relationships" xmlns:w="http://schemas.openxmlformats.org/wordprocessingml/2006/main" xmlns:w14="http://schemas.microsoft.com/office/word/2010/wordml" xmlns:w15="http://schemas.microsoft.com/office/word/2012/wordml" xmlns:w16cex="http://schemas.microsoft.com/office/word/2018/wordml/cex" xmlns:w16cid="http://schemas.microsoft.com/office/word/2016/wordml/cid" xmlns:w16="http://schemas.microsoft.com/office/word/2018/wordml" xmlns:w16sdtdh="http://schemas.microsoft.com/office/word/2020/wordml/sdtdatahash" xmlns:w16se="http://schemas.microsoft.com/office/word/2015/wordml/symex" mc:Ignorable="w14 w15 w16se w16cid w16 w16cex w16sdtdh">
   <w:docDefaults>
     <w:rPrDefault>
       <w:rPr>
-        <w:rFonts w:asciiTheme="minorHAnsi" w:eastAsiaTheme="minorHAnsi" w:hAnsiTheme="minorHAnsi" w:cstheme="minorBidi"/>
-        <w:kern w:val="2"/>
-        <w:sz w:val="24"/>
-        <w:szCs w:val="24"/>
+        <w:rFonts w:asciiTheme="minorHAnsi" w:eastAsiaTheme="minorEastAsia" w:hAnsiTheme="minorHAnsi" w:cstheme="minorBidi"/>
+        <w:sz w:val="22"/>
+        <w:szCs w:val="22"/>
         <w:lang w:val="en-US" w:eastAsia="en-US" w:bidi="he-IL"/>
-        <w14:ligatures w14:val="standardContextual"/>
       </w:rPr>
     </w:rPrDefault>
     <w:pPrDefault>
       <w:pPr>
-        <w:spacing w:after="160" w:line="278" w:lineRule="auto"/>
+        <w:spacing w:after="160" w:line="259" w:lineRule="auto"/>
       </w:pPr>
     </w:pPrDefault>
   </w:docDefaults>
@@ -4483,6 +4786,7 @@
   <w:style w:type="paragraph" w:default="1" w:styleId="Normal">
     <w:name w:val="Normal"/>
     <w:qFormat/>
+    <w:rsid w:val="003524C5"/>
   </w:style>
   <w:style w:type="paragraph" w:styleId="Heading1">
     <w:name w:val="heading 1"/>
@@ -4491,18 +4795,18 @@
     <w:link w:val="Heading1Char"/>
     <w:uiPriority w:val="9"/>
     <w:qFormat/>
-    <w:rsid w:val="00962607"/>
+    <w:rsid w:val="003524C5"/>
     <w:pPr>
       <w:keepNext/>
       <w:keepLines/>
-      <w:spacing w:before="360" w:after="80"/>
+      <w:spacing w:before="400" w:after="40" w:line="240" w:lineRule="auto"/>
       <w:outlineLvl w:val="0"/>
     </w:pPr>
     <w:rPr>
       <w:rFonts w:asciiTheme="majorHAnsi" w:eastAsiaTheme="majorEastAsia" w:hAnsiTheme="majorHAnsi" w:cstheme="majorBidi"/>
-      <w:color w:val="0F4761" w:themeColor="accent1" w:themeShade="BF"/>
-      <w:sz w:val="40"/>
-      <w:szCs w:val="40"/>
+      <w:color w:val="0A2F41" w:themeColor="accent1" w:themeShade="80"/>
+      <w:sz w:val="36"/>
+      <w:szCs w:val="36"/>
     </w:rPr>
   </w:style>
   <w:style w:type="paragraph" w:styleId="Heading2">
@@ -4514,11 +4818,11 @@
     <w:semiHidden/>
     <w:unhideWhenUsed/>
     <w:qFormat/>
-    <w:rsid w:val="00962607"/>
+    <w:rsid w:val="003524C5"/>
     <w:pPr>
       <w:keepNext/>
       <w:keepLines/>
-      <w:spacing w:before="160" w:after="80"/>
+      <w:spacing w:before="40" w:after="0" w:line="240" w:lineRule="auto"/>
       <w:outlineLvl w:val="1"/>
     </w:pPr>
     <w:rPr>
@@ -4537,15 +4841,15 @@
     <w:semiHidden/>
     <w:unhideWhenUsed/>
     <w:qFormat/>
-    <w:rsid w:val="00962607"/>
+    <w:rsid w:val="003524C5"/>
     <w:pPr>
       <w:keepNext/>
       <w:keepLines/>
-      <w:spacing w:before="160" w:after="80"/>
+      <w:spacing w:before="40" w:after="0" w:line="240" w:lineRule="auto"/>
       <w:outlineLvl w:val="2"/>
     </w:pPr>
     <w:rPr>
-      <w:rFonts w:eastAsiaTheme="majorEastAsia" w:cstheme="majorBidi"/>
+      <w:rFonts w:asciiTheme="majorHAnsi" w:eastAsiaTheme="majorEastAsia" w:hAnsiTheme="majorHAnsi" w:cstheme="majorBidi"/>
       <w:color w:val="0F4761" w:themeColor="accent1" w:themeShade="BF"/>
       <w:sz w:val="28"/>
       <w:szCs w:val="28"/>
@@ -4560,18 +4864,18 @@
     <w:semiHidden/>
     <w:unhideWhenUsed/>
     <w:qFormat/>
-    <w:rsid w:val="00962607"/>
+    <w:rsid w:val="003524C5"/>
     <w:pPr>
       <w:keepNext/>
       <w:keepLines/>
-      <w:spacing w:before="80" w:after="40"/>
+      <w:spacing w:before="40" w:after="0"/>
       <w:outlineLvl w:val="3"/>
     </w:pPr>
     <w:rPr>
-      <w:rFonts w:eastAsiaTheme="majorEastAsia" w:cstheme="majorBidi"/>
-      <w:i/>
-      <w:iCs/>
+      <w:rFonts w:asciiTheme="majorHAnsi" w:eastAsiaTheme="majorEastAsia" w:hAnsiTheme="majorHAnsi" w:cstheme="majorBidi"/>
       <w:color w:val="0F4761" w:themeColor="accent1" w:themeShade="BF"/>
+      <w:sz w:val="24"/>
+      <w:szCs w:val="24"/>
     </w:rPr>
   </w:style>
   <w:style w:type="paragraph" w:styleId="Heading5">
@@ -4583,15 +4887,16 @@
     <w:semiHidden/>
     <w:unhideWhenUsed/>
     <w:qFormat/>
-    <w:rsid w:val="00962607"/>
+    <w:rsid w:val="003524C5"/>
     <w:pPr>
       <w:keepNext/>
       <w:keepLines/>
-      <w:spacing w:before="80" w:after="40"/>
+      <w:spacing w:before="40" w:after="0"/>
       <w:outlineLvl w:val="4"/>
     </w:pPr>
     <w:rPr>
-      <w:rFonts w:eastAsiaTheme="majorEastAsia" w:cstheme="majorBidi"/>
+      <w:rFonts w:asciiTheme="majorHAnsi" w:eastAsiaTheme="majorEastAsia" w:hAnsiTheme="majorHAnsi" w:cstheme="majorBidi"/>
+      <w:caps/>
       <w:color w:val="0F4761" w:themeColor="accent1" w:themeShade="BF"/>
     </w:rPr>
   </w:style>
@@ -4604,7 +4909,7 @@
     <w:semiHidden/>
     <w:unhideWhenUsed/>
     <w:qFormat/>
-    <w:rsid w:val="00962607"/>
+    <w:rsid w:val="003524C5"/>
     <w:pPr>
       <w:keepNext/>
       <w:keepLines/>
@@ -4612,10 +4917,11 @@
       <w:outlineLvl w:val="5"/>
     </w:pPr>
     <w:rPr>
-      <w:rFonts w:eastAsiaTheme="majorEastAsia" w:cstheme="majorBidi"/>
+      <w:rFonts w:asciiTheme="majorHAnsi" w:eastAsiaTheme="majorEastAsia" w:hAnsiTheme="majorHAnsi" w:cstheme="majorBidi"/>
       <w:i/>
       <w:iCs/>
-      <w:color w:val="595959" w:themeColor="text1" w:themeTint="A6"/>
+      <w:caps/>
+      <w:color w:val="0A2F41" w:themeColor="accent1" w:themeShade="80"/>
     </w:rPr>
   </w:style>
   <w:style w:type="paragraph" w:styleId="Heading7">
@@ -4627,7 +4933,7 @@
     <w:semiHidden/>
     <w:unhideWhenUsed/>
     <w:qFormat/>
-    <w:rsid w:val="00962607"/>
+    <w:rsid w:val="003524C5"/>
     <w:pPr>
       <w:keepNext/>
       <w:keepLines/>
@@ -4635,8 +4941,10 @@
       <w:outlineLvl w:val="6"/>
     </w:pPr>
     <w:rPr>
-      <w:rFonts w:eastAsiaTheme="majorEastAsia" w:cstheme="majorBidi"/>
-      <w:color w:val="595959" w:themeColor="text1" w:themeTint="A6"/>
+      <w:rFonts w:asciiTheme="majorHAnsi" w:eastAsiaTheme="majorEastAsia" w:hAnsiTheme="majorHAnsi" w:cstheme="majorBidi"/>
+      <w:b/>
+      <w:bCs/>
+      <w:color w:val="0A2F41" w:themeColor="accent1" w:themeShade="80"/>
     </w:rPr>
   </w:style>
   <w:style w:type="paragraph" w:styleId="Heading8">
@@ -4648,18 +4956,20 @@
     <w:semiHidden/>
     <w:unhideWhenUsed/>
     <w:qFormat/>
-    <w:rsid w:val="00962607"/>
+    <w:rsid w:val="003524C5"/>
     <w:pPr>
       <w:keepNext/>
       <w:keepLines/>
-      <w:spacing w:after="0"/>
+      <w:spacing w:before="40" w:after="0"/>
       <w:outlineLvl w:val="7"/>
     </w:pPr>
     <w:rPr>
-      <w:rFonts w:eastAsiaTheme="majorEastAsia" w:cstheme="majorBidi"/>
+      <w:rFonts w:asciiTheme="majorHAnsi" w:eastAsiaTheme="majorEastAsia" w:hAnsiTheme="majorHAnsi" w:cstheme="majorBidi"/>
+      <w:b/>
+      <w:bCs/>
       <w:i/>
       <w:iCs/>
-      <w:color w:val="272727" w:themeColor="text1" w:themeTint="D8"/>
+      <w:color w:val="0A2F41" w:themeColor="accent1" w:themeShade="80"/>
     </w:rPr>
   </w:style>
   <w:style w:type="paragraph" w:styleId="Heading9">
@@ -4671,16 +4981,18 @@
     <w:semiHidden/>
     <w:unhideWhenUsed/>
     <w:qFormat/>
-    <w:rsid w:val="00962607"/>
+    <w:rsid w:val="003524C5"/>
     <w:pPr>
       <w:keepNext/>
       <w:keepLines/>
-      <w:spacing w:after="0"/>
+      <w:spacing w:before="40" w:after="0"/>
       <w:outlineLvl w:val="8"/>
     </w:pPr>
     <w:rPr>
-      <w:rFonts w:eastAsiaTheme="majorEastAsia" w:cstheme="majorBidi"/>
-      <w:color w:val="272727" w:themeColor="text1" w:themeTint="D8"/>
+      <w:rFonts w:asciiTheme="majorHAnsi" w:eastAsiaTheme="majorEastAsia" w:hAnsiTheme="majorHAnsi" w:cstheme="majorBidi"/>
+      <w:i/>
+      <w:iCs/>
+      <w:color w:val="0A2F41" w:themeColor="accent1" w:themeShade="80"/>
     </w:rPr>
   </w:style>
   <w:style w:type="character" w:default="1" w:styleId="DefaultParagraphFont">
@@ -4715,12 +5027,12 @@
     <w:basedOn w:val="DefaultParagraphFont"/>
     <w:link w:val="Heading1"/>
     <w:uiPriority w:val="9"/>
-    <w:rsid w:val="00962607"/>
+    <w:rsid w:val="003524C5"/>
     <w:rPr>
       <w:rFonts w:asciiTheme="majorHAnsi" w:eastAsiaTheme="majorEastAsia" w:hAnsiTheme="majorHAnsi" w:cstheme="majorBidi"/>
-      <w:color w:val="0F4761" w:themeColor="accent1" w:themeShade="BF"/>
-      <w:sz w:val="40"/>
-      <w:szCs w:val="40"/>
+      <w:color w:val="0A2F41" w:themeColor="accent1" w:themeShade="80"/>
+      <w:sz w:val="36"/>
+      <w:szCs w:val="36"/>
     </w:rPr>
   </w:style>
   <w:style w:type="character" w:customStyle="1" w:styleId="Heading2Char">
@@ -4729,7 +5041,7 @@
     <w:link w:val="Heading2"/>
     <w:uiPriority w:val="9"/>
     <w:semiHidden/>
-    <w:rsid w:val="00962607"/>
+    <w:rsid w:val="003524C5"/>
     <w:rPr>
       <w:rFonts w:asciiTheme="majorHAnsi" w:eastAsiaTheme="majorEastAsia" w:hAnsiTheme="majorHAnsi" w:cstheme="majorBidi"/>
       <w:color w:val="0F4761" w:themeColor="accent1" w:themeShade="BF"/>
@@ -4743,9 +5055,9 @@
     <w:link w:val="Heading3"/>
     <w:uiPriority w:val="9"/>
     <w:semiHidden/>
-    <w:rsid w:val="00962607"/>
+    <w:rsid w:val="003524C5"/>
     <w:rPr>
-      <w:rFonts w:eastAsiaTheme="majorEastAsia" w:cstheme="majorBidi"/>
+      <w:rFonts w:asciiTheme="majorHAnsi" w:eastAsiaTheme="majorEastAsia" w:hAnsiTheme="majorHAnsi" w:cstheme="majorBidi"/>
       <w:color w:val="0F4761" w:themeColor="accent1" w:themeShade="BF"/>
       <w:sz w:val="28"/>
       <w:szCs w:val="28"/>
@@ -4757,12 +5069,12 @@
     <w:link w:val="Heading4"/>
     <w:uiPriority w:val="9"/>
     <w:semiHidden/>
-    <w:rsid w:val="00962607"/>
+    <w:rsid w:val="003524C5"/>
     <w:rPr>
-      <w:rFonts w:eastAsiaTheme="majorEastAsia" w:cstheme="majorBidi"/>
-      <w:i/>
-      <w:iCs/>
+      <w:rFonts w:asciiTheme="majorHAnsi" w:eastAsiaTheme="majorEastAsia" w:hAnsiTheme="majorHAnsi" w:cstheme="majorBidi"/>
       <w:color w:val="0F4761" w:themeColor="accent1" w:themeShade="BF"/>
+      <w:sz w:val="24"/>
+      <w:szCs w:val="24"/>
     </w:rPr>
   </w:style>
   <w:style w:type="character" w:customStyle="1" w:styleId="Heading5Char">
@@ -4771,9 +5083,10 @@
     <w:link w:val="Heading5"/>
     <w:uiPriority w:val="9"/>
     <w:semiHidden/>
-    <w:rsid w:val="00962607"/>
+    <w:rsid w:val="003524C5"/>
     <w:rPr>
-      <w:rFonts w:eastAsiaTheme="majorEastAsia" w:cstheme="majorBidi"/>
+      <w:rFonts w:asciiTheme="majorHAnsi" w:eastAsiaTheme="majorEastAsia" w:hAnsiTheme="majorHAnsi" w:cstheme="majorBidi"/>
+      <w:caps/>
       <w:color w:val="0F4761" w:themeColor="accent1" w:themeShade="BF"/>
     </w:rPr>
   </w:style>
@@ -4783,12 +5096,13 @@
     <w:link w:val="Heading6"/>
     <w:uiPriority w:val="9"/>
     <w:semiHidden/>
-    <w:rsid w:val="00962607"/>
+    <w:rsid w:val="003524C5"/>
     <w:rPr>
-      <w:rFonts w:eastAsiaTheme="majorEastAsia" w:cstheme="majorBidi"/>
+      <w:rFonts w:asciiTheme="majorHAnsi" w:eastAsiaTheme="majorEastAsia" w:hAnsiTheme="majorHAnsi" w:cstheme="majorBidi"/>
       <w:i/>
       <w:iCs/>
-      <w:color w:val="595959" w:themeColor="text1" w:themeTint="A6"/>
+      <w:caps/>
+      <w:color w:val="0A2F41" w:themeColor="accent1" w:themeShade="80"/>
     </w:rPr>
   </w:style>
   <w:style w:type="character" w:customStyle="1" w:styleId="Heading7Char">
@@ -4797,10 +5111,12 @@
     <w:link w:val="Heading7"/>
     <w:uiPriority w:val="9"/>
     <w:semiHidden/>
-    <w:rsid w:val="00962607"/>
+    <w:rsid w:val="003524C5"/>
     <w:rPr>
-      <w:rFonts w:eastAsiaTheme="majorEastAsia" w:cstheme="majorBidi"/>
-      <w:color w:val="595959" w:themeColor="text1" w:themeTint="A6"/>
+      <w:rFonts w:asciiTheme="majorHAnsi" w:eastAsiaTheme="majorEastAsia" w:hAnsiTheme="majorHAnsi" w:cstheme="majorBidi"/>
+      <w:b/>
+      <w:bCs/>
+      <w:color w:val="0A2F41" w:themeColor="accent1" w:themeShade="80"/>
     </w:rPr>
   </w:style>
   <w:style w:type="character" w:customStyle="1" w:styleId="Heading8Char">
@@ -4809,12 +5125,14 @@
     <w:link w:val="Heading8"/>
     <w:uiPriority w:val="9"/>
     <w:semiHidden/>
-    <w:rsid w:val="00962607"/>
+    <w:rsid w:val="003524C5"/>
     <w:rPr>
-      <w:rFonts w:eastAsiaTheme="majorEastAsia" w:cstheme="majorBidi"/>
+      <w:rFonts w:asciiTheme="majorHAnsi" w:eastAsiaTheme="majorEastAsia" w:hAnsiTheme="majorHAnsi" w:cstheme="majorBidi"/>
+      <w:b/>
+      <w:bCs/>
       <w:i/>
       <w:iCs/>
-      <w:color w:val="272727" w:themeColor="text1" w:themeTint="D8"/>
+      <w:color w:val="0A2F41" w:themeColor="accent1" w:themeShade="80"/>
     </w:rPr>
   </w:style>
   <w:style w:type="character" w:customStyle="1" w:styleId="Heading9Char">
@@ -4823,10 +5141,12 @@
     <w:link w:val="Heading9"/>
     <w:uiPriority w:val="9"/>
     <w:semiHidden/>
-    <w:rsid w:val="00962607"/>
+    <w:rsid w:val="003524C5"/>
     <w:rPr>
-      <w:rFonts w:eastAsiaTheme="majorEastAsia" w:cstheme="majorBidi"/>
-      <w:color w:val="272727" w:themeColor="text1" w:themeTint="D8"/>
+      <w:rFonts w:asciiTheme="majorHAnsi" w:eastAsiaTheme="majorEastAsia" w:hAnsiTheme="majorHAnsi" w:cstheme="majorBidi"/>
+      <w:i/>
+      <w:iCs/>
+      <w:color w:val="0A2F41" w:themeColor="accent1" w:themeShade="80"/>
     </w:rPr>
   </w:style>
   <w:style w:type="paragraph" w:styleId="Title">
@@ -4836,17 +5156,18 @@
     <w:link w:val="TitleChar"/>
     <w:uiPriority w:val="10"/>
     <w:qFormat/>
-    <w:rsid w:val="00962607"/>
+    <w:rsid w:val="003524C5"/>
     <w:pPr>
-      <w:spacing w:after="80" w:line="240" w:lineRule="auto"/>
+      <w:spacing w:after="0" w:line="204" w:lineRule="auto"/>
       <w:contextualSpacing/>
     </w:pPr>
     <w:rPr>
       <w:rFonts w:asciiTheme="majorHAnsi" w:eastAsiaTheme="majorEastAsia" w:hAnsiTheme="majorHAnsi" w:cstheme="majorBidi"/>
-      <w:spacing w:val="-10"/>
-      <w:kern w:val="28"/>
-      <w:sz w:val="56"/>
-      <w:szCs w:val="56"/>
+      <w:caps/>
+      <w:color w:val="0E2841" w:themeColor="text2"/>
+      <w:spacing w:val="-15"/>
+      <w:sz w:val="72"/>
+      <w:szCs w:val="72"/>
     </w:rPr>
   </w:style>
   <w:style w:type="character" w:customStyle="1" w:styleId="TitleChar">
@@ -4854,13 +5175,14 @@
     <w:basedOn w:val="DefaultParagraphFont"/>
     <w:link w:val="Title"/>
     <w:uiPriority w:val="10"/>
-    <w:rsid w:val="00962607"/>
+    <w:rsid w:val="003524C5"/>
     <w:rPr>
       <w:rFonts w:asciiTheme="majorHAnsi" w:eastAsiaTheme="majorEastAsia" w:hAnsiTheme="majorHAnsi" w:cstheme="majorBidi"/>
-      <w:spacing w:val="-10"/>
-      <w:kern w:val="28"/>
-      <w:sz w:val="56"/>
-      <w:szCs w:val="56"/>
+      <w:caps/>
+      <w:color w:val="0E2841" w:themeColor="text2"/>
+      <w:spacing w:val="-15"/>
+      <w:sz w:val="72"/>
+      <w:szCs w:val="72"/>
     </w:rPr>
   </w:style>
   <w:style w:type="paragraph" w:styleId="Subtitle">
@@ -4870,16 +5192,16 @@
     <w:link w:val="SubtitleChar"/>
     <w:uiPriority w:val="11"/>
     <w:qFormat/>
-    <w:rsid w:val="00962607"/>
+    <w:rsid w:val="003524C5"/>
     <w:pPr>
       <w:numPr>
         <w:ilvl w:val="1"/>
       </w:numPr>
+      <w:spacing w:after="240" w:line="240" w:lineRule="auto"/>
     </w:pPr>
     <w:rPr>
-      <w:rFonts w:eastAsiaTheme="majorEastAsia" w:cstheme="majorBidi"/>
-      <w:color w:val="595959" w:themeColor="text1" w:themeTint="A6"/>
-      <w:spacing w:val="15"/>
+      <w:rFonts w:asciiTheme="majorHAnsi" w:eastAsiaTheme="majorEastAsia" w:hAnsiTheme="majorHAnsi" w:cstheme="majorBidi"/>
+      <w:color w:val="156082" w:themeColor="accent1"/>
       <w:sz w:val="28"/>
       <w:szCs w:val="28"/>
     </w:rPr>
@@ -4889,11 +5211,10 @@
     <w:basedOn w:val="DefaultParagraphFont"/>
     <w:link w:val="Subtitle"/>
     <w:uiPriority w:val="11"/>
-    <w:rsid w:val="00962607"/>
+    <w:rsid w:val="003524C5"/>
     <w:rPr>
-      <w:rFonts w:eastAsiaTheme="majorEastAsia" w:cstheme="majorBidi"/>
-      <w:color w:val="595959" w:themeColor="text1" w:themeTint="A6"/>
-      <w:spacing w:val="15"/>
+      <w:rFonts w:asciiTheme="majorHAnsi" w:eastAsiaTheme="majorEastAsia" w:hAnsiTheme="majorHAnsi" w:cstheme="majorBidi"/>
+      <w:color w:val="156082" w:themeColor="accent1"/>
       <w:sz w:val="28"/>
       <w:szCs w:val="28"/>
     </w:rPr>
@@ -4905,15 +5226,15 @@
     <w:link w:val="QuoteChar"/>
     <w:uiPriority w:val="29"/>
     <w:qFormat/>
-    <w:rsid w:val="00962607"/>
+    <w:rsid w:val="003524C5"/>
     <w:pPr>
-      <w:spacing w:before="160"/>
-      <w:jc w:val="center"/>
+      <w:spacing w:before="120" w:after="120"/>
+      <w:ind w:left="720"/>
     </w:pPr>
     <w:rPr>
-      <w:i/>
-      <w:iCs/>
-      <w:color w:val="404040" w:themeColor="text1" w:themeTint="BF"/>
+      <w:color w:val="0E2841" w:themeColor="text2"/>
+      <w:sz w:val="24"/>
+      <w:szCs w:val="24"/>
     </w:rPr>
   </w:style>
   <w:style w:type="character" w:customStyle="1" w:styleId="QuoteChar">
@@ -4921,11 +5242,11 @@
     <w:basedOn w:val="DefaultParagraphFont"/>
     <w:link w:val="Quote"/>
     <w:uiPriority w:val="29"/>
-    <w:rsid w:val="00962607"/>
+    <w:rsid w:val="003524C5"/>
     <w:rPr>
-      <w:i/>
-      <w:iCs/>
-      <w:color w:val="404040" w:themeColor="text1" w:themeTint="BF"/>
+      <w:color w:val="0E2841" w:themeColor="text2"/>
+      <w:sz w:val="24"/>
+      <w:szCs w:val="24"/>
     </w:rPr>
   </w:style>
   <w:style w:type="paragraph" w:styleId="ListParagraph">
@@ -4944,11 +5265,12 @@
     <w:basedOn w:val="DefaultParagraphFont"/>
     <w:uiPriority w:val="21"/>
     <w:qFormat/>
-    <w:rsid w:val="00962607"/>
+    <w:rsid w:val="003524C5"/>
     <w:rPr>
+      <w:b/>
+      <w:bCs/>
       <w:i/>
       <w:iCs/>
-      <w:color w:val="0F4761" w:themeColor="accent1" w:themeShade="BF"/>
     </w:rPr>
   </w:style>
   <w:style w:type="paragraph" w:styleId="IntenseQuote">
@@ -4958,20 +5280,18 @@
     <w:link w:val="IntenseQuoteChar"/>
     <w:uiPriority w:val="30"/>
     <w:qFormat/>
-    <w:rsid w:val="00962607"/>
+    <w:rsid w:val="003524C5"/>
     <w:pPr>
-      <w:pBdr>
-        <w:top w:val="single" w:sz="4" w:space="10" w:color="0F4761" w:themeColor="accent1" w:themeShade="BF"/>
-        <w:bottom w:val="single" w:sz="4" w:space="10" w:color="0F4761" w:themeColor="accent1" w:themeShade="BF"/>
-      </w:pBdr>
-      <w:spacing w:before="360" w:after="360"/>
-      <w:ind w:left="864" w:right="864"/>
+      <w:spacing w:before="100" w:beforeAutospacing="1" w:after="240" w:line="240" w:lineRule="auto"/>
+      <w:ind w:left="720"/>
       <w:jc w:val="center"/>
     </w:pPr>
     <w:rPr>
-      <w:i/>
-      <w:iCs/>
-      <w:color w:val="0F4761" w:themeColor="accent1" w:themeShade="BF"/>
+      <w:rFonts w:asciiTheme="majorHAnsi" w:eastAsiaTheme="majorEastAsia" w:hAnsiTheme="majorHAnsi" w:cstheme="majorBidi"/>
+      <w:color w:val="0E2841" w:themeColor="text2"/>
+      <w:spacing w:val="-6"/>
+      <w:sz w:val="32"/>
+      <w:szCs w:val="32"/>
     </w:rPr>
   </w:style>
   <w:style w:type="character" w:customStyle="1" w:styleId="IntenseQuoteChar">
@@ -4979,11 +5299,13 @@
     <w:basedOn w:val="DefaultParagraphFont"/>
     <w:link w:val="IntenseQuote"/>
     <w:uiPriority w:val="30"/>
-    <w:rsid w:val="00962607"/>
+    <w:rsid w:val="003524C5"/>
     <w:rPr>
-      <w:i/>
-      <w:iCs/>
-      <w:color w:val="0F4761" w:themeColor="accent1" w:themeShade="BF"/>
+      <w:rFonts w:asciiTheme="majorHAnsi" w:eastAsiaTheme="majorEastAsia" w:hAnsiTheme="majorHAnsi" w:cstheme="majorBidi"/>
+      <w:color w:val="0E2841" w:themeColor="text2"/>
+      <w:spacing w:val="-6"/>
+      <w:sz w:val="32"/>
+      <w:szCs w:val="32"/>
     </w:rPr>
   </w:style>
   <w:style w:type="character" w:styleId="IntenseReference">
@@ -4991,13 +5313,13 @@
     <w:basedOn w:val="DefaultParagraphFont"/>
     <w:uiPriority w:val="32"/>
     <w:qFormat/>
-    <w:rsid w:val="00962607"/>
+    <w:rsid w:val="003524C5"/>
     <w:rPr>
       <w:b/>
       <w:bCs/>
       <w:smallCaps/>
-      <w:color w:val="0F4761" w:themeColor="accent1" w:themeShade="BF"/>
-      <w:spacing w:val="5"/>
+      <w:color w:val="0E2841" w:themeColor="text2"/>
+      <w:u w:val="single"/>
     </w:rPr>
   </w:style>
   <w:style w:type="table" w:styleId="TableGrid">
@@ -5024,18 +5346,10 @@
     <w:link w:val="NoSpacingChar"/>
     <w:uiPriority w:val="1"/>
     <w:qFormat/>
-    <w:rsid w:val="00CD0C37"/>
+    <w:rsid w:val="003524C5"/>
     <w:pPr>
       <w:spacing w:after="0" w:line="240" w:lineRule="auto"/>
     </w:pPr>
-    <w:rPr>
-      <w:rFonts w:eastAsiaTheme="minorEastAsia"/>
-      <w:kern w:val="0"/>
-      <w:sz w:val="22"/>
-      <w:szCs w:val="22"/>
-      <w:lang w:bidi="ar-SA"/>
-      <w14:ligatures w14:val="none"/>
-    </w:rPr>
   </w:style>
   <w:style w:type="character" w:customStyle="1" w:styleId="NoSpacingChar">
     <w:name w:val="No Spacing Char"/>
@@ -5043,14 +5357,108 @@
     <w:link w:val="NoSpacing"/>
     <w:uiPriority w:val="1"/>
     <w:rsid w:val="00CD0C37"/>
+  </w:style>
+  <w:style w:type="paragraph" w:styleId="Revision">
+    <w:name w:val="Revision"/>
+    <w:hidden/>
+    <w:uiPriority w:val="99"/>
+    <w:semiHidden/>
+    <w:rsid w:val="003524C5"/>
+    <w:pPr>
+      <w:spacing w:after="0" w:line="240" w:lineRule="auto"/>
+    </w:pPr>
+  </w:style>
+  <w:style w:type="paragraph" w:styleId="Caption">
+    <w:name w:val="caption"/>
+    <w:basedOn w:val="Normal"/>
+    <w:next w:val="Normal"/>
+    <w:uiPriority w:val="35"/>
+    <w:semiHidden/>
+    <w:unhideWhenUsed/>
+    <w:qFormat/>
+    <w:rsid w:val="003524C5"/>
+    <w:pPr>
+      <w:spacing w:line="240" w:lineRule="auto"/>
+    </w:pPr>
     <w:rPr>
-      <w:rFonts w:eastAsiaTheme="minorEastAsia"/>
-      <w:kern w:val="0"/>
-      <w:sz w:val="22"/>
-      <w:szCs w:val="22"/>
-      <w:lang w:bidi="ar-SA"/>
-      <w14:ligatures w14:val="none"/>
+      <w:b/>
+      <w:bCs/>
+      <w:smallCaps/>
+      <w:color w:val="0E2841" w:themeColor="text2"/>
     </w:rPr>
+  </w:style>
+  <w:style w:type="character" w:styleId="Strong">
+    <w:name w:val="Strong"/>
+    <w:basedOn w:val="DefaultParagraphFont"/>
+    <w:uiPriority w:val="22"/>
+    <w:qFormat/>
+    <w:rsid w:val="003524C5"/>
+    <w:rPr>
+      <w:b/>
+      <w:bCs/>
+    </w:rPr>
+  </w:style>
+  <w:style w:type="character" w:styleId="Emphasis">
+    <w:name w:val="Emphasis"/>
+    <w:basedOn w:val="DefaultParagraphFont"/>
+    <w:uiPriority w:val="20"/>
+    <w:qFormat/>
+    <w:rsid w:val="003524C5"/>
+    <w:rPr>
+      <w:i/>
+      <w:iCs/>
+    </w:rPr>
+  </w:style>
+  <w:style w:type="character" w:styleId="SubtleEmphasis">
+    <w:name w:val="Subtle Emphasis"/>
+    <w:basedOn w:val="DefaultParagraphFont"/>
+    <w:uiPriority w:val="19"/>
+    <w:qFormat/>
+    <w:rsid w:val="003524C5"/>
+    <w:rPr>
+      <w:i/>
+      <w:iCs/>
+      <w:color w:val="595959" w:themeColor="text1" w:themeTint="A6"/>
+    </w:rPr>
+  </w:style>
+  <w:style w:type="character" w:styleId="SubtleReference">
+    <w:name w:val="Subtle Reference"/>
+    <w:basedOn w:val="DefaultParagraphFont"/>
+    <w:uiPriority w:val="31"/>
+    <w:qFormat/>
+    <w:rsid w:val="003524C5"/>
+    <w:rPr>
+      <w:smallCaps/>
+      <w:color w:val="595959" w:themeColor="text1" w:themeTint="A6"/>
+      <w:u w:val="none" w:color="7F7F7F" w:themeColor="text1" w:themeTint="80"/>
+      <w:bdr w:val="none" w:sz="0" w:space="0" w:color="auto"/>
+    </w:rPr>
+  </w:style>
+  <w:style w:type="character" w:styleId="BookTitle">
+    <w:name w:val="Book Title"/>
+    <w:basedOn w:val="DefaultParagraphFont"/>
+    <w:uiPriority w:val="33"/>
+    <w:qFormat/>
+    <w:rsid w:val="003524C5"/>
+    <w:rPr>
+      <w:b/>
+      <w:bCs/>
+      <w:smallCaps/>
+      <w:spacing w:val="10"/>
+    </w:rPr>
+  </w:style>
+  <w:style w:type="paragraph" w:styleId="TOCHeading">
+    <w:name w:val="TOC Heading"/>
+    <w:basedOn w:val="Heading1"/>
+    <w:next w:val="Normal"/>
+    <w:uiPriority w:val="39"/>
+    <w:semiHidden/>
+    <w:unhideWhenUsed/>
+    <w:qFormat/>
+    <w:rsid w:val="003524C5"/>
+    <w:pPr>
+      <w:outlineLvl w:val="9"/>
+    </w:pPr>
   </w:style>
 </w:styles>
 </file>

</xml_diff>